<commit_message>
task 2 is complete
</commit_message>
<xml_diff>
--- a/cgrundey_p2_report.docx
+++ b/cgrundey_p2_report.docx
@@ -1,51 +1,64 @@
 
 <file path=word/document.xml><?xml version="1.0" encoding="utf-8"?>
-<w:document xmlns:wpc="http://schemas.microsoft.com/office/word/2010/wordprocessingCanvas" xmlns:cx="http://schemas.microsoft.com/office/drawing/2014/chartex" xmlns:cx1="http://schemas.microsoft.com/office/drawing/2015/9/8/chartex" xmlns:cx2="http://schemas.microsoft.com/office/drawing/2015/10/21/chartex" xmlns:cx3="http://schemas.microsoft.com/office/drawing/2016/5/9/chartex" xmlns:cx4="http://schemas.microsoft.com/office/drawing/2016/5/10/chartex" xmlns:cx5="http://schemas.microsoft.com/office/drawing/2016/5/11/chartex" xmlns:cx6="http://schemas.microsoft.com/office/drawing/2016/5/12/chartex" xmlns:cx7="http://schemas.microsoft.com/office/drawing/2016/5/13/chartex" xmlns:cx8="http://schemas.microsoft.com/office/drawing/2016/5/14/chartex" xmlns:mc="http://schemas.openxmlformats.org/markup-compatibility/2006" xmlns:aink="http://schemas.microsoft.com/office/drawing/2016/ink" xmlns:am3d="http://schemas.microsoft.com/office/drawing/2017/model3d" xmlns:o="urn:schemas-microsoft-com:office:office" xmlns:r="http://schemas.openxmlformats.org/officeDocument/2006/relationships" xmlns:m="http://schemas.openxmlformats.org/officeDocument/2006/math" xmlns:v="urn:schemas-microsoft-com:vml" xmlns:wp14="http://schemas.microsoft.com/office/word/2010/wordprocessingDrawing" xmlns:wp="http://schemas.openxmlformats.org/drawingml/2006/wordprocessingDrawing" xmlns:w10="urn:schemas-microsoft-com:office:word" xmlns:w="http://schemas.openxmlformats.org/wordprocessingml/2006/main" xmlns:w14="http://schemas.microsoft.com/office/word/2010/wordml" xmlns:w15="http://schemas.microsoft.com/office/word/2012/wordml" xmlns:w16cid="http://schemas.microsoft.com/office/word/2016/wordml/cid" xmlns:w16se="http://schemas.microsoft.com/office/word/2015/wordml/symex" xmlns:wpg="http://schemas.microsoft.com/office/word/2010/wordprocessingGroup" xmlns:wpi="http://schemas.microsoft.com/office/word/2010/wordprocessingInk" xmlns:wne="http://schemas.microsoft.com/office/word/2006/wordml" xmlns:wps="http://schemas.microsoft.com/office/word/2010/wordprocessingShape" mc:Ignorable="w14 w15 w16se w16cid wp14">
+<w:document xmlns:o="urn:schemas-microsoft-com:office:office" xmlns:r="http://schemas.openxmlformats.org/officeDocument/2006/relationships" xmlns:v="urn:schemas-microsoft-com:vml" xmlns:w="http://schemas.openxmlformats.org/wordprocessingml/2006/main" xmlns:w10="urn:schemas-microsoft-com:office:word" xmlns:wp="http://schemas.openxmlformats.org/drawingml/2006/wordprocessingDrawing" xmlns:wps="http://schemas.microsoft.com/office/word/2010/wordprocessingShape" xmlns:wpg="http://schemas.microsoft.com/office/word/2010/wordprocessingGroup" xmlns:mc="http://schemas.openxmlformats.org/markup-compatibility/2006" xmlns:wp14="http://schemas.microsoft.com/office/word/2010/wordprocessingDrawing" xmlns:w14="http://schemas.microsoft.com/office/word/2010/wordml" mc:Ignorable="w14 wp14">
   <w:body>
     <w:p>
-      <w:r>
+      <w:pPr>
+        <w:pStyle w:val="Normal"/>
+        <w:rPr/>
+      </w:pPr>
+      <w:r>
+        <w:rPr/>
         <w:t>Colin Grundey</w:t>
       </w:r>
     </w:p>
     <w:p>
-      <w:r>
+      <w:pPr>
+        <w:pStyle w:val="Normal"/>
+        <w:rPr/>
+      </w:pPr>
+      <w:r>
+        <w:rPr/>
         <w:t>Principles of Computer Security</w:t>
       </w:r>
     </w:p>
     <w:p>
-      <w:r>
+      <w:pPr>
+        <w:pStyle w:val="Normal"/>
+        <w:rPr/>
+      </w:pPr>
+      <w:r>
+        <w:rPr/>
         <w:t>Programming 2</w:t>
       </w:r>
     </w:p>
     <w:p>
       <w:pPr>
+        <w:pStyle w:val="Normal"/>
         <w:rPr>
           <w:b/>
-        </w:rPr>
-      </w:pPr>
-      <w:r>
-        <w:rPr>
           <w:b/>
         </w:rPr>
-        <w:t>Task 1:</w:t>
-      </w:r>
+      </w:pPr>
       <w:r>
         <w:rPr>
           <w:b/>
         </w:rPr>
-        <w:t xml:space="preserve"> Encryption using different ciphers and modes</w:t>
-      </w:r>
-    </w:p>
-    <w:p>
-      <w:r>
-        <w:rPr>
-          <w:noProof/>
-        </w:rPr>
+        <w:t>Task 1: Encryption using different ciphers and modes</w:t>
+      </w:r>
+    </w:p>
+    <w:p>
+      <w:pPr>
+        <w:pStyle w:val="Normal"/>
+        <w:rPr/>
+      </w:pPr>
+      <w:r>
+        <w:rPr/>
         <w:drawing>
-          <wp:inline distT="0" distB="0" distL="0" distR="0" wp14:anchorId="1B56B417" wp14:editId="6FA93372">
-            <wp:extent cx="4261069" cy="2425825"/>
-            <wp:effectExtent l="0" t="0" r="6350" b="0"/>
-            <wp:docPr id="1" name="Picture 1"/>
+          <wp:inline distT="0" distB="0" distL="0" distR="6350">
+            <wp:extent cx="4260850" cy="2425700"/>
+            <wp:effectExtent l="0" t="0" r="0" b="0"/>
+            <wp:docPr id="1" name="Picture 1" descr=""/>
             <wp:cNvGraphicFramePr>
               <a:graphicFrameLocks xmlns:a="http://schemas.openxmlformats.org/drawingml/2006/main" noChangeAspect="1"/>
             </wp:cNvGraphicFramePr>
@@ -53,25 +66,21 @@
               <a:graphicData uri="http://schemas.openxmlformats.org/drawingml/2006/picture">
                 <pic:pic xmlns:pic="http://schemas.openxmlformats.org/drawingml/2006/picture">
                   <pic:nvPicPr>
-                    <pic:cNvPr id="1" name="Task1_screenshot.PNG"/>
-                    <pic:cNvPicPr/>
+                    <pic:cNvPr id="1" name="Picture 1" descr=""/>
+                    <pic:cNvPicPr>
+                      <a:picLocks noChangeAspect="1" noChangeArrowheads="1"/>
+                    </pic:cNvPicPr>
                   </pic:nvPicPr>
                   <pic:blipFill>
-                    <a:blip r:embed="rId5">
-                      <a:extLst>
-                        <a:ext uri="{28A0092B-C50C-407E-A947-70E740481C1C}">
-                          <a14:useLocalDpi xmlns:a14="http://schemas.microsoft.com/office/drawing/2010/main" val="0"/>
-                        </a:ext>
-                      </a:extLst>
-                    </a:blip>
+                    <a:blip r:embed="rId2"/>
                     <a:stretch>
                       <a:fillRect/>
                     </a:stretch>
                   </pic:blipFill>
-                  <pic:spPr>
+                  <pic:spPr bwMode="auto">
                     <a:xfrm>
                       <a:off x="0" y="0"/>
-                      <a:ext cx="4261069" cy="2425825"/>
+                      <a:ext cx="4260850" cy="2425700"/>
                     </a:xfrm>
                     <a:prstGeom prst="rect">
                       <a:avLst/>
@@ -86,47 +95,306 @@
     </w:p>
     <w:p>
       <w:pPr>
+        <w:pStyle w:val="Normal"/>
+        <w:rPr/>
+      </w:pPr>
+      <w:r>
         <w:rPr>
           <w:b/>
         </w:rPr>
-      </w:pPr>
+        <w:t>Task 2: Encryption Mode – ECB vs. CBC</w:t>
+      </w:r>
       <w:r>
         <w:rPr>
           <w:b/>
         </w:rPr>
-        <w:t>Task 2:</w:t>
-      </w:r>
-      <w:r>
+        <w:t>\</w:t>
+      </w:r>
+    </w:p>
+    <w:p>
+      <w:pPr>
+        <w:pStyle w:val="Normal"/>
+        <w:rPr>
+          <w:b w:val="false"/>
+          <w:b w:val="false"/>
+          <w:bCs w:val="false"/>
+        </w:rPr>
+      </w:pPr>
+      <w:r>
+        <w:rPr>
+          <w:b w:val="false"/>
+          <w:bCs w:val="false"/>
+        </w:rPr>
+        <w:t>Commands used:</w:t>
+      </w:r>
+    </w:p>
+    <w:p>
+      <w:pPr>
+        <w:pStyle w:val="Normal"/>
+        <w:rPr>
+          <w:rFonts w:ascii="FreeMono" w:hAnsi="FreeMono"/>
+          <w:b w:val="false"/>
+          <w:b w:val="false"/>
+          <w:bCs w:val="false"/>
+        </w:rPr>
+      </w:pPr>
+      <w:r>
+        <w:rPr>
+          <w:rFonts w:ascii="FreeMono" w:hAnsi="FreeMono"/>
+          <w:b w:val="false"/>
+          <w:bCs w:val="false"/>
+        </w:rPr>
+        <w:t>1. openssl enc -</w:t>
+      </w:r>
+      <w:r>
+        <w:rPr>
+          <w:rFonts w:ascii="FreeMono" w:hAnsi="FreeMono"/>
+          <w:b w:val="false"/>
+          <w:bCs w:val="false"/>
+          <w:strike w:val="false"/>
+          <w:dstrike w:val="false"/>
+        </w:rPr>
+        <w:t>aes-128-ecb -e -in pic_original.bmp -out task2ecb.bmp -K 00112233445566778889aabbccddeeff -iv 0102030405060708</w:t>
+      </w:r>
+    </w:p>
+    <w:p>
+      <w:pPr>
+        <w:pStyle w:val="Normal"/>
+        <w:rPr>
+          <w:rFonts w:ascii="FreeMono" w:hAnsi="FreeMono"/>
+          <w:b w:val="false"/>
+          <w:b w:val="false"/>
+          <w:bCs w:val="false"/>
+        </w:rPr>
+      </w:pPr>
+      <w:r>
+        <w:rPr>
+          <w:rFonts w:ascii="FreeMono" w:hAnsi="FreeMono"/>
+          <w:b w:val="false"/>
+          <w:bCs w:val="false"/>
+          <w:strike w:val="false"/>
+          <w:dstrike w:val="false"/>
+        </w:rPr>
+        <w:t>2. openssl enc -aes-128-cbc -e -in pic_original.bmp -out task2cbc.bmp -K 00112233445566778889aabbccddeeff -iv 0102030405060708</w:t>
+      </w:r>
+    </w:p>
+    <w:p>
+      <w:pPr>
+        <w:pStyle w:val="ListParagraph"/>
+        <w:numPr>
+          <w:ilvl w:val="0"/>
+          <w:numId w:val="0"/>
+        </w:numPr>
+        <w:ind w:left="1440" w:hanging="0"/>
+        <w:rPr/>
+      </w:pPr>
+      <w:r>
+        <w:drawing>
+          <wp:anchor behindDoc="0" distT="0" distB="0" distL="0" distR="0" simplePos="0" locked="0" layoutInCell="1" allowOverlap="1" relativeHeight="3">
+            <wp:simplePos x="0" y="0"/>
+            <wp:positionH relativeFrom="column">
+              <wp:posOffset>-372110</wp:posOffset>
+            </wp:positionH>
+            <wp:positionV relativeFrom="paragraph">
+              <wp:posOffset>-19685</wp:posOffset>
+            </wp:positionV>
+            <wp:extent cx="2105660" cy="1651000"/>
+            <wp:effectExtent l="0" t="0" r="0" b="0"/>
+            <wp:wrapTopAndBottom/>
+            <wp:docPr id="2" name="Image1" descr=""/>
+            <wp:cNvGraphicFramePr>
+              <a:graphicFrameLocks xmlns:a="http://schemas.openxmlformats.org/drawingml/2006/main" noChangeAspect="1"/>
+            </wp:cNvGraphicFramePr>
+            <a:graphic xmlns:a="http://schemas.openxmlformats.org/drawingml/2006/main">
+              <a:graphicData uri="http://schemas.openxmlformats.org/drawingml/2006/picture">
+                <pic:pic xmlns:pic="http://schemas.openxmlformats.org/drawingml/2006/picture">
+                  <pic:nvPicPr>
+                    <pic:cNvPr id="2" name="Image1" descr=""/>
+                    <pic:cNvPicPr>
+                      <a:picLocks noChangeAspect="1" noChangeArrowheads="1"/>
+                    </pic:cNvPicPr>
+                  </pic:nvPicPr>
+                  <pic:blipFill>
+                    <a:blip r:embed="rId3"/>
+                    <a:stretch>
+                      <a:fillRect/>
+                    </a:stretch>
+                  </pic:blipFill>
+                  <pic:spPr bwMode="auto">
+                    <a:xfrm>
+                      <a:off x="0" y="0"/>
+                      <a:ext cx="2105660" cy="1651000"/>
+                    </a:xfrm>
+                    <a:prstGeom prst="rect">
+                      <a:avLst/>
+                    </a:prstGeom>
+                  </pic:spPr>
+                </pic:pic>
+              </a:graphicData>
+            </a:graphic>
+          </wp:anchor>
+        </w:drawing>
+        <w:drawing>
+          <wp:anchor behindDoc="0" distT="0" distB="0" distL="0" distR="0" simplePos="0" locked="0" layoutInCell="1" allowOverlap="1" relativeHeight="4">
+            <wp:simplePos x="0" y="0"/>
+            <wp:positionH relativeFrom="column">
+              <wp:posOffset>1790700</wp:posOffset>
+            </wp:positionH>
+            <wp:positionV relativeFrom="paragraph">
+              <wp:posOffset>-38735</wp:posOffset>
+            </wp:positionV>
+            <wp:extent cx="2130425" cy="1670050"/>
+            <wp:effectExtent l="0" t="0" r="0" b="0"/>
+            <wp:wrapTopAndBottom/>
+            <wp:docPr id="3" name="Image2" descr=""/>
+            <wp:cNvGraphicFramePr>
+              <a:graphicFrameLocks xmlns:a="http://schemas.openxmlformats.org/drawingml/2006/main" noChangeAspect="1"/>
+            </wp:cNvGraphicFramePr>
+            <a:graphic xmlns:a="http://schemas.openxmlformats.org/drawingml/2006/main">
+              <a:graphicData uri="http://schemas.openxmlformats.org/drawingml/2006/picture">
+                <pic:pic xmlns:pic="http://schemas.openxmlformats.org/drawingml/2006/picture">
+                  <pic:nvPicPr>
+                    <pic:cNvPr id="3" name="Image2" descr=""/>
+                    <pic:cNvPicPr>
+                      <a:picLocks noChangeAspect="1" noChangeArrowheads="1"/>
+                    </pic:cNvPicPr>
+                  </pic:nvPicPr>
+                  <pic:blipFill>
+                    <a:blip r:embed="rId4"/>
+                    <a:stretch>
+                      <a:fillRect/>
+                    </a:stretch>
+                  </pic:blipFill>
+                  <pic:spPr bwMode="auto">
+                    <a:xfrm>
+                      <a:off x="0" y="0"/>
+                      <a:ext cx="2130425" cy="1670050"/>
+                    </a:xfrm>
+                    <a:prstGeom prst="rect">
+                      <a:avLst/>
+                    </a:prstGeom>
+                  </pic:spPr>
+                </pic:pic>
+              </a:graphicData>
+            </a:graphic>
+          </wp:anchor>
+        </w:drawing>
+        <w:drawing>
+          <wp:anchor behindDoc="0" distT="0" distB="0" distL="0" distR="0" simplePos="0" locked="0" layoutInCell="1" allowOverlap="1" relativeHeight="5">
+            <wp:simplePos x="0" y="0"/>
+            <wp:positionH relativeFrom="column">
+              <wp:posOffset>3990975</wp:posOffset>
+            </wp:positionH>
+            <wp:positionV relativeFrom="paragraph">
+              <wp:posOffset>-38735</wp:posOffset>
+            </wp:positionV>
+            <wp:extent cx="2115185" cy="1658620"/>
+            <wp:effectExtent l="0" t="0" r="0" b="0"/>
+            <wp:wrapTopAndBottom/>
+            <wp:docPr id="4" name="Image3" descr=""/>
+            <wp:cNvGraphicFramePr>
+              <a:graphicFrameLocks xmlns:a="http://schemas.openxmlformats.org/drawingml/2006/main" noChangeAspect="1"/>
+            </wp:cNvGraphicFramePr>
+            <a:graphic xmlns:a="http://schemas.openxmlformats.org/drawingml/2006/main">
+              <a:graphicData uri="http://schemas.openxmlformats.org/drawingml/2006/picture">
+                <pic:pic xmlns:pic="http://schemas.openxmlformats.org/drawingml/2006/picture">
+                  <pic:nvPicPr>
+                    <pic:cNvPr id="4" name="Image3" descr=""/>
+                    <pic:cNvPicPr>
+                      <a:picLocks noChangeAspect="1" noChangeArrowheads="1"/>
+                    </pic:cNvPicPr>
+                  </pic:nvPicPr>
+                  <pic:blipFill>
+                    <a:blip r:embed="rId5"/>
+                    <a:stretch>
+                      <a:fillRect/>
+                    </a:stretch>
+                  </pic:blipFill>
+                  <pic:spPr bwMode="auto">
+                    <a:xfrm>
+                      <a:off x="0" y="0"/>
+                      <a:ext cx="2115185" cy="1658620"/>
+                    </a:xfrm>
+                    <a:prstGeom prst="rect">
+                      <a:avLst/>
+                    </a:prstGeom>
+                  </pic:spPr>
+                </pic:pic>
+              </a:graphicData>
+            </a:graphic>
+          </wp:anchor>
+        </w:drawing>
+      </w:r>
+      <w:r>
+        <w:rPr/>
+        <w:t>Original</w:t>
+        <w:tab/>
+        <w:tab/>
+        <w:tab/>
+        <w:tab/>
+        <w:t>ECB</w:t>
+        <w:tab/>
+        <w:tab/>
+        <w:tab/>
+        <w:tab/>
+        <w:tab/>
+        <w:t>CBC</w:t>
+      </w:r>
+    </w:p>
+    <w:p>
+      <w:pPr>
+        <w:pStyle w:val="ListParagraph"/>
+        <w:numPr>
+          <w:ilvl w:val="0"/>
+          <w:numId w:val="0"/>
+        </w:numPr>
+        <w:ind w:left="5040" w:hanging="0"/>
+        <w:rPr>
+          <w:b w:val="false"/>
+          <w:b w:val="false"/>
+          <w:bCs w:val="false"/>
+        </w:rPr>
+      </w:pPr>
+      <w:r>
+        <w:rPr>
+          <w:b w:val="false"/>
+          <w:bCs w:val="false"/>
+        </w:rPr>
+        <w:t xml:space="preserve">When using AES-128-ECB encryption mode, the bitmap image is somewhat distinguishable when restoring the original header to the encrypted file. However, AES-128-CBC mode does not leave any trace of the original image after restoring the original header. This shows how ECB is not as strong an encryption mode as CBC is due to the chain method used in CBC. </w:t>
+      </w:r>
+    </w:p>
+    <w:p>
+      <w:pPr>
+        <w:pStyle w:val="ListParagraph"/>
+        <w:numPr>
+          <w:ilvl w:val="0"/>
+          <w:numId w:val="0"/>
+        </w:numPr>
+        <w:ind w:left="720" w:hanging="0"/>
         <w:rPr>
           <w:b/>
-        </w:rPr>
-        <w:t xml:space="preserve"> Encryption Mode – ECB vs. CBC</w:t>
-      </w:r>
-    </w:p>
-    <w:p/>
-    <w:p>
-      <w:pPr>
-        <w:rPr>
           <w:b/>
         </w:rPr>
       </w:pPr>
       <w:r>
+        <w:rPr/>
+      </w:r>
+    </w:p>
+    <w:p>
+      <w:pPr>
+        <w:pStyle w:val="ListParagraph"/>
+        <w:numPr>
+          <w:ilvl w:val="0"/>
+          <w:numId w:val="0"/>
+        </w:numPr>
+        <w:ind w:left="720" w:hanging="0"/>
+        <w:rPr/>
+      </w:pPr>
+      <w:r>
         <w:rPr>
           <w:b/>
         </w:rPr>
-        <w:t>Task 3:</w:t>
-      </w:r>
-      <w:r>
-        <w:rPr>
-          <w:b/>
-        </w:rPr>
-        <w:t xml:space="preserve"> </w:t>
-      </w:r>
-      <w:r>
-        <w:rPr>
-          <w:b/>
-        </w:rPr>
-        <w:t>Encryption Mode – Corrupted Cipher Text</w:t>
+        <w:t>Task 3: Encryption Mode – Corrupted Cipher Text</w:t>
       </w:r>
     </w:p>
     <w:p>
@@ -136,54 +404,41 @@
           <w:ilvl w:val="0"/>
           <w:numId w:val="1"/>
         </w:numPr>
-      </w:pPr>
-      <w:r>
-        <w:t>ECB</w:t>
-      </w:r>
-      <w:r>
-        <w:t xml:space="preserve">: </w:t>
-      </w:r>
-      <w:r>
-        <w:t>14 incorrect characters</w:t>
+        <w:rPr/>
+      </w:pPr>
+      <w:r>
+        <w:rPr/>
+        <w:t>ECB: 14 incorrect characters</w:t>
       </w:r>
     </w:p>
     <w:p>
       <w:pPr>
         <w:pStyle w:val="ListParagraph"/>
-      </w:pPr>
-      <w:r>
-        <w:t>CBC</w:t>
-      </w:r>
-      <w:r>
-        <w:t xml:space="preserve">: </w:t>
-      </w:r>
-      <w:r>
-        <w:t>16 incorrect characters</w:t>
+        <w:rPr/>
+      </w:pPr>
+      <w:r>
+        <w:rPr/>
+        <w:t>CBC: 16 incorrect characters</w:t>
       </w:r>
     </w:p>
     <w:p>
       <w:pPr>
         <w:pStyle w:val="ListParagraph"/>
-      </w:pPr>
-      <w:r>
-        <w:t xml:space="preserve">CFB: </w:t>
-      </w:r>
-      <w:r>
-        <w:t>17 incorrect characters</w:t>
+        <w:rPr/>
+      </w:pPr>
+      <w:r>
+        <w:rPr/>
+        <w:t>CFB: 17 incorrect characters</w:t>
       </w:r>
     </w:p>
     <w:p>
       <w:pPr>
         <w:pStyle w:val="ListParagraph"/>
-      </w:pPr>
-      <w:r>
-        <w:t>OFB:</w:t>
-      </w:r>
-      <w:r>
-        <w:t xml:space="preserve"> </w:t>
-      </w:r>
-      <w:r>
-        <w:t>2 incorrect characters</w:t>
+        <w:rPr/>
+      </w:pPr>
+      <w:r>
+        <w:rPr/>
+        <w:t>OFB: 2 incorrect characters</w:t>
       </w:r>
     </w:p>
     <w:p>
@@ -193,12 +448,11 @@
           <w:ilvl w:val="0"/>
           <w:numId w:val="1"/>
         </w:numPr>
-      </w:pPr>
-      <w:r>
-        <w:t>ECB and OFB have the fewest incorrect character count because they are the least secure modes. ECB doesn’t have any feedback for a chain encryption technique. OFB has a simple output feedback for subsequent block ciphers. CBC and CFB are a little more involved, causing the algorithm to fail more when a single byte is modified.</w:t>
-      </w:r>
-      <w:r>
-        <w:t xml:space="preserve"> Their feedback mechanisms allow the algorithm to generate a more secure encryption, thus the decryption isn’t as successful with ciphertext that has errors. </w:t>
+        <w:rPr/>
+      </w:pPr>
+      <w:r>
+        <w:rPr/>
+        <w:t xml:space="preserve">ECB and OFB have the fewest incorrect character count because they are the least secure modes. ECB doesn’t have any feedback for a chain encryption technique. OFB has a simple output feedback for subsequent block ciphers. CBC and CFB are a little more involved, causing the algorithm to fail more when a single byte is modified. Their feedback mechanisms allow the algorithm to generate a more secure encryption, thus the decryption isn’t as successful with ciphertext that has errors. </w:t>
       </w:r>
     </w:p>
     <w:p>
@@ -208,43 +462,61 @@
           <w:ilvl w:val="0"/>
           <w:numId w:val="1"/>
         </w:numPr>
-      </w:pPr>
-      <w:r>
-        <w:t>The less errors there are means that two files that differ in one byte can be decrypted to a very similar output. This shows the weakness in the modes because the output should differ more given even a small change or error in the ciphertext.</w:t>
-      </w:r>
+        <w:rPr/>
+      </w:pPr>
       <w:bookmarkStart w:id="0" w:name="_GoBack"/>
       <w:bookmarkEnd w:id="0"/>
-    </w:p>
-    <w:p>
-      <w:pPr>
+      <w:r>
+        <w:rPr/>
+        <w:t>The less errors there are means that two files that differ in one byte can be decrypted to a very similar output. This shows the weakness in the modes because the output should differ more given even a small change or error in the ciphertext.</w:t>
+      </w:r>
+    </w:p>
+    <w:p>
+      <w:pPr>
+        <w:pStyle w:val="Normal"/>
+        <w:rPr/>
+      </w:pPr>
+      <w:r>
         <w:rPr>
           <w:b/>
         </w:rPr>
-      </w:pPr>
-      <w:r>
-        <w:rPr>
-          <w:b/>
-        </w:rPr>
         <w:t>Task 4: Guessing the Key</w:t>
       </w:r>
     </w:p>
+    <w:p>
+      <w:pPr>
+        <w:pStyle w:val="Normal"/>
+        <w:spacing w:before="0" w:after="160"/>
+        <w:rPr>
+          <w:b w:val="false"/>
+          <w:b w:val="false"/>
+          <w:bCs w:val="false"/>
+        </w:rPr>
+      </w:pPr>
+      <w:r>
+        <w:rPr>
+          <w:b w:val="false"/>
+          <w:bCs w:val="false"/>
+        </w:rPr>
+      </w:r>
+    </w:p>
     <w:sectPr>
+      <w:type w:val="nextPage"/>
       <w:pgSz w:w="12240" w:h="15840"/>
-      <w:pgMar w:top="1440" w:right="1440" w:bottom="1440" w:left="1440" w:header="720" w:footer="720" w:gutter="0"/>
-      <w:cols w:space="720"/>
-      <w:docGrid w:linePitch="360"/>
+      <w:pgMar w:left="1440" w:right="1440" w:header="0" w:top="1440" w:footer="0" w:bottom="1440" w:gutter="0"/>
+      <w:pgNumType w:fmt="decimal"/>
+      <w:formProt w:val="false"/>
+      <w:textDirection w:val="lrTb"/>
+      <w:docGrid w:type="default" w:linePitch="360" w:charSpace="4096"/>
     </w:sectPr>
   </w:body>
 </w:document>
 </file>
 
 <file path=word/numbering.xml><?xml version="1.0" encoding="utf-8"?>
-<w:numbering xmlns:wpc="http://schemas.microsoft.com/office/word/2010/wordprocessingCanvas" xmlns:cx="http://schemas.microsoft.com/office/drawing/2014/chartex" xmlns:cx1="http://schemas.microsoft.com/office/drawing/2015/9/8/chartex" xmlns:cx2="http://schemas.microsoft.com/office/drawing/2015/10/21/chartex" xmlns:cx3="http://schemas.microsoft.com/office/drawing/2016/5/9/chartex" xmlns:cx4="http://schemas.microsoft.com/office/drawing/2016/5/10/chartex" xmlns:cx5="http://schemas.microsoft.com/office/drawing/2016/5/11/chartex" xmlns:cx6="http://schemas.microsoft.com/office/drawing/2016/5/12/chartex" xmlns:cx7="http://schemas.microsoft.com/office/drawing/2016/5/13/chartex" xmlns:cx8="http://schemas.microsoft.com/office/drawing/2016/5/14/chartex" xmlns:mc="http://schemas.openxmlformats.org/markup-compatibility/2006" xmlns:aink="http://schemas.microsoft.com/office/drawing/2016/ink" xmlns:am3d="http://schemas.microsoft.com/office/drawing/2017/model3d" xmlns:o="urn:schemas-microsoft-com:office:office" xmlns:r="http://schemas.openxmlformats.org/officeDocument/2006/relationships" xmlns:m="http://schemas.openxmlformats.org/officeDocument/2006/math" xmlns:v="urn:schemas-microsoft-com:vml" xmlns:wp14="http://schemas.microsoft.com/office/word/2010/wordprocessingDrawing" xmlns:wp="http://schemas.openxmlformats.org/drawingml/2006/wordprocessingDrawing" xmlns:w10="urn:schemas-microsoft-com:office:word" xmlns:w="http://schemas.openxmlformats.org/wordprocessingml/2006/main" xmlns:w14="http://schemas.microsoft.com/office/word/2010/wordml" xmlns:w15="http://schemas.microsoft.com/office/word/2012/wordml" xmlns:w16cid="http://schemas.microsoft.com/office/word/2016/wordml/cid" xmlns:w16se="http://schemas.microsoft.com/office/word/2015/wordml/symex" xmlns:wpg="http://schemas.microsoft.com/office/word/2010/wordprocessingGroup" xmlns:wpi="http://schemas.microsoft.com/office/word/2010/wordprocessingInk" xmlns:wne="http://schemas.microsoft.com/office/word/2006/wordml" xmlns:wps="http://schemas.microsoft.com/office/word/2010/wordprocessingShape" mc:Ignorable="w14 w15 w16se w16cid wp14">
-  <w:abstractNum w:abstractNumId="0" w15:restartNumberingAfterBreak="0">
-    <w:nsid w:val="1B7338D9"/>
-    <w:multiLevelType w:val="hybridMultilevel"/>
-    <w:tmpl w:val="E2381BD8"/>
-    <w:lvl w:ilvl="0" w:tplc="0409000F">
+<w:numbering xmlns:w="http://schemas.openxmlformats.org/wordprocessingml/2006/main" xmlns:o="urn:schemas-microsoft-com:office:office" xmlns:r="http://schemas.openxmlformats.org/officeDocument/2006/relationships" xmlns:v="urn:schemas-microsoft-com:vml">
+  <w:abstractNum w:abstractNumId="1">
+    <w:lvl w:ilvl="0">
       <w:start w:val="1"/>
       <w:numFmt w:val="decimal"/>
       <w:lvlText w:val="%1."/>
@@ -252,11 +524,8 @@
       <w:pPr>
         <w:ind w:left="720" w:hanging="360"/>
       </w:pPr>
-      <w:rPr>
-        <w:rFonts w:hint="default"/>
-      </w:rPr>
-    </w:lvl>
-    <w:lvl w:ilvl="1" w:tplc="04090019">
+    </w:lvl>
+    <w:lvl w:ilvl="1">
       <w:start w:val="1"/>
       <w:numFmt w:val="lowerLetter"/>
       <w:lvlText w:val="%2."/>
@@ -265,7 +534,7 @@
         <w:ind w:left="1440" w:hanging="360"/>
       </w:pPr>
     </w:lvl>
-    <w:lvl w:ilvl="2" w:tplc="0409001B" w:tentative="1">
+    <w:lvl w:ilvl="2">
       <w:start w:val="1"/>
       <w:numFmt w:val="lowerRoman"/>
       <w:lvlText w:val="%3."/>
@@ -274,7 +543,7 @@
         <w:ind w:left="2160" w:hanging="180"/>
       </w:pPr>
     </w:lvl>
-    <w:lvl w:ilvl="3" w:tplc="0409000F" w:tentative="1">
+    <w:lvl w:ilvl="3">
       <w:start w:val="1"/>
       <w:numFmt w:val="decimal"/>
       <w:lvlText w:val="%4."/>
@@ -283,7 +552,7 @@
         <w:ind w:left="2880" w:hanging="360"/>
       </w:pPr>
     </w:lvl>
-    <w:lvl w:ilvl="4" w:tplc="04090019" w:tentative="1">
+    <w:lvl w:ilvl="4">
       <w:start w:val="1"/>
       <w:numFmt w:val="lowerLetter"/>
       <w:lvlText w:val="%5."/>
@@ -292,7 +561,7 @@
         <w:ind w:left="3600" w:hanging="360"/>
       </w:pPr>
     </w:lvl>
-    <w:lvl w:ilvl="5" w:tplc="0409001B" w:tentative="1">
+    <w:lvl w:ilvl="5">
       <w:start w:val="1"/>
       <w:numFmt w:val="lowerRoman"/>
       <w:lvlText w:val="%6."/>
@@ -301,7 +570,7 @@
         <w:ind w:left="4320" w:hanging="180"/>
       </w:pPr>
     </w:lvl>
-    <w:lvl w:ilvl="6" w:tplc="0409000F" w:tentative="1">
+    <w:lvl w:ilvl="6">
       <w:start w:val="1"/>
       <w:numFmt w:val="decimal"/>
       <w:lvlText w:val="%7."/>
@@ -310,7 +579,7 @@
         <w:ind w:left="5040" w:hanging="360"/>
       </w:pPr>
     </w:lvl>
-    <w:lvl w:ilvl="7" w:tplc="04090019" w:tentative="1">
+    <w:lvl w:ilvl="7">
       <w:start w:val="1"/>
       <w:numFmt w:val="lowerLetter"/>
       <w:lvlText w:val="%8."/>
@@ -319,7 +588,7 @@
         <w:ind w:left="5760" w:hanging="360"/>
       </w:pPr>
     </w:lvl>
-    <w:lvl w:ilvl="8" w:tplc="0409001B" w:tentative="1">
+    <w:lvl w:ilvl="8">
       <w:start w:val="1"/>
       <w:numFmt w:val="lowerRoman"/>
       <w:lvlText w:val="%9."/>
@@ -329,40 +598,133 @@
       </w:pPr>
     </w:lvl>
   </w:abstractNum>
+  <w:abstractNum w:abstractNumId="2">
+    <w:lvl w:ilvl="0">
+      <w:start w:val="1"/>
+      <w:numFmt w:val="none"/>
+      <w:suff w:val="nothing"/>
+      <w:lvlText w:val=""/>
+      <w:lvlJc w:val="left"/>
+      <w:pPr>
+        <w:ind w:left="0" w:hanging="0"/>
+      </w:pPr>
+    </w:lvl>
+    <w:lvl w:ilvl="1">
+      <w:start w:val="1"/>
+      <w:numFmt w:val="none"/>
+      <w:suff w:val="nothing"/>
+      <w:lvlText w:val=""/>
+      <w:lvlJc w:val="left"/>
+      <w:pPr>
+        <w:ind w:left="0" w:hanging="0"/>
+      </w:pPr>
+    </w:lvl>
+    <w:lvl w:ilvl="2">
+      <w:start w:val="1"/>
+      <w:numFmt w:val="none"/>
+      <w:suff w:val="nothing"/>
+      <w:lvlText w:val=""/>
+      <w:lvlJc w:val="left"/>
+      <w:pPr>
+        <w:ind w:left="0" w:hanging="0"/>
+      </w:pPr>
+    </w:lvl>
+    <w:lvl w:ilvl="3">
+      <w:start w:val="1"/>
+      <w:numFmt w:val="none"/>
+      <w:suff w:val="nothing"/>
+      <w:lvlText w:val=""/>
+      <w:lvlJc w:val="left"/>
+      <w:pPr>
+        <w:ind w:left="0" w:hanging="0"/>
+      </w:pPr>
+    </w:lvl>
+    <w:lvl w:ilvl="4">
+      <w:start w:val="1"/>
+      <w:numFmt w:val="none"/>
+      <w:suff w:val="nothing"/>
+      <w:lvlText w:val=""/>
+      <w:lvlJc w:val="left"/>
+      <w:pPr>
+        <w:ind w:left="0" w:hanging="0"/>
+      </w:pPr>
+    </w:lvl>
+    <w:lvl w:ilvl="5">
+      <w:start w:val="1"/>
+      <w:numFmt w:val="none"/>
+      <w:suff w:val="nothing"/>
+      <w:lvlText w:val=""/>
+      <w:lvlJc w:val="left"/>
+      <w:pPr>
+        <w:ind w:left="0" w:hanging="0"/>
+      </w:pPr>
+    </w:lvl>
+    <w:lvl w:ilvl="6">
+      <w:start w:val="1"/>
+      <w:numFmt w:val="none"/>
+      <w:suff w:val="nothing"/>
+      <w:lvlText w:val=""/>
+      <w:lvlJc w:val="left"/>
+      <w:pPr>
+        <w:ind w:left="0" w:hanging="0"/>
+      </w:pPr>
+    </w:lvl>
+    <w:lvl w:ilvl="7">
+      <w:start w:val="1"/>
+      <w:numFmt w:val="none"/>
+      <w:suff w:val="nothing"/>
+      <w:lvlText w:val=""/>
+      <w:lvlJc w:val="left"/>
+      <w:pPr>
+        <w:ind w:left="0" w:hanging="0"/>
+      </w:pPr>
+    </w:lvl>
+    <w:lvl w:ilvl="8">
+      <w:start w:val="1"/>
+      <w:numFmt w:val="none"/>
+      <w:suff w:val="nothing"/>
+      <w:lvlText w:val=""/>
+      <w:lvlJc w:val="left"/>
+      <w:pPr>
+        <w:ind w:left="0" w:hanging="0"/>
+      </w:pPr>
+    </w:lvl>
+  </w:abstractNum>
   <w:num w:numId="1">
-    <w:abstractNumId w:val="0"/>
+    <w:abstractNumId w:val="1"/>
+  </w:num>
+  <w:num w:numId="2">
+    <w:abstractNumId w:val="2"/>
   </w:num>
 </w:numbering>
 </file>
 
 <file path=word/styles.xml><?xml version="1.0" encoding="utf-8"?>
-<w:styles xmlns:mc="http://schemas.openxmlformats.org/markup-compatibility/2006" xmlns:r="http://schemas.openxmlformats.org/officeDocument/2006/relationships" xmlns:w="http://schemas.openxmlformats.org/wordprocessingml/2006/main" xmlns:w14="http://schemas.microsoft.com/office/word/2010/wordml" xmlns:w15="http://schemas.microsoft.com/office/word/2012/wordml" xmlns:w16cid="http://schemas.microsoft.com/office/word/2016/wordml/cid" xmlns:w16se="http://schemas.microsoft.com/office/word/2015/wordml/symex" mc:Ignorable="w14 w15 w16se w16cid">
+<w:styles xmlns:w="http://schemas.openxmlformats.org/wordprocessingml/2006/main" xmlns:w14="http://schemas.microsoft.com/office/word/2010/wordml" xmlns:mc="http://schemas.openxmlformats.org/markup-compatibility/2006" mc:Ignorable="w14">
   <w:docDefaults>
     <w:rPrDefault>
       <w:rPr>
-        <w:rFonts w:asciiTheme="minorHAnsi" w:eastAsiaTheme="minorHAnsi" w:hAnsiTheme="minorHAnsi" w:cstheme="minorBidi"/>
+        <w:rFonts w:ascii="Calibri" w:hAnsi="Calibri" w:eastAsia="Calibri" w:cs="" w:asciiTheme="minorHAnsi" w:cstheme="minorBidi" w:eastAsiaTheme="minorHAnsi" w:hAnsiTheme="minorHAnsi"/>
         <w:sz w:val="22"/>
         <w:szCs w:val="22"/>
         <w:lang w:val="en-US" w:eastAsia="en-US" w:bidi="ar-SA"/>
       </w:rPr>
     </w:rPrDefault>
     <w:pPrDefault>
-      <w:pPr>
-        <w:spacing w:after="160" w:line="259" w:lineRule="auto"/>
-      </w:pPr>
+      <w:pPr/>
     </w:pPrDefault>
   </w:docDefaults>
   <w:latentStyles w:defLockedState="0" w:defUIPriority="99" w:defSemiHidden="0" w:defUnhideWhenUsed="0" w:defQFormat="0" w:count="375">
     <w:lsdException w:name="Normal" w:uiPriority="0" w:qFormat="1"/>
     <w:lsdException w:name="heading 1" w:uiPriority="9" w:qFormat="1"/>
-    <w:lsdException w:name="heading 2" w:semiHidden="1" w:uiPriority="9" w:unhideWhenUsed="1" w:qFormat="1"/>
-    <w:lsdException w:name="heading 3" w:semiHidden="1" w:uiPriority="9" w:unhideWhenUsed="1" w:qFormat="1"/>
-    <w:lsdException w:name="heading 4" w:semiHidden="1" w:uiPriority="9" w:unhideWhenUsed="1" w:qFormat="1"/>
-    <w:lsdException w:name="heading 5" w:semiHidden="1" w:uiPriority="9" w:unhideWhenUsed="1" w:qFormat="1"/>
-    <w:lsdException w:name="heading 6" w:semiHidden="1" w:uiPriority="9" w:unhideWhenUsed="1" w:qFormat="1"/>
-    <w:lsdException w:name="heading 7" w:semiHidden="1" w:uiPriority="9" w:unhideWhenUsed="1" w:qFormat="1"/>
-    <w:lsdException w:name="heading 8" w:semiHidden="1" w:uiPriority="9" w:unhideWhenUsed="1" w:qFormat="1"/>
-    <w:lsdException w:name="heading 9" w:semiHidden="1" w:uiPriority="9" w:unhideWhenUsed="1" w:qFormat="1"/>
+    <w:lsdException w:name="heading 2" w:uiPriority="9" w:semiHidden="1" w:unhideWhenUsed="1" w:qFormat="1"/>
+    <w:lsdException w:name="heading 3" w:uiPriority="9" w:semiHidden="1" w:unhideWhenUsed="1" w:qFormat="1"/>
+    <w:lsdException w:name="heading 4" w:uiPriority="9" w:semiHidden="1" w:unhideWhenUsed="1" w:qFormat="1"/>
+    <w:lsdException w:name="heading 5" w:uiPriority="9" w:semiHidden="1" w:unhideWhenUsed="1" w:qFormat="1"/>
+    <w:lsdException w:name="heading 6" w:uiPriority="9" w:semiHidden="1" w:unhideWhenUsed="1" w:qFormat="1"/>
+    <w:lsdException w:name="heading 7" w:uiPriority="9" w:semiHidden="1" w:unhideWhenUsed="1" w:qFormat="1"/>
+    <w:lsdException w:name="heading 8" w:uiPriority="9" w:semiHidden="1" w:unhideWhenUsed="1" w:qFormat="1"/>
+    <w:lsdException w:name="heading 9" w:uiPriority="9" w:semiHidden="1" w:unhideWhenUsed="1" w:qFormat="1"/>
     <w:lsdException w:name="index 1" w:semiHidden="1" w:unhideWhenUsed="1"/>
     <w:lsdException w:name="index 2" w:semiHidden="1" w:unhideWhenUsed="1"/>
     <w:lsdException w:name="index 3" w:semiHidden="1" w:unhideWhenUsed="1"/>
@@ -372,22 +734,22 @@
     <w:lsdException w:name="index 7" w:semiHidden="1" w:unhideWhenUsed="1"/>
     <w:lsdException w:name="index 8" w:semiHidden="1" w:unhideWhenUsed="1"/>
     <w:lsdException w:name="index 9" w:semiHidden="1" w:unhideWhenUsed="1"/>
-    <w:lsdException w:name="toc 1" w:semiHidden="1" w:uiPriority="39" w:unhideWhenUsed="1"/>
-    <w:lsdException w:name="toc 2" w:semiHidden="1" w:uiPriority="39" w:unhideWhenUsed="1"/>
-    <w:lsdException w:name="toc 3" w:semiHidden="1" w:uiPriority="39" w:unhideWhenUsed="1"/>
-    <w:lsdException w:name="toc 4" w:semiHidden="1" w:uiPriority="39" w:unhideWhenUsed="1"/>
-    <w:lsdException w:name="toc 5" w:semiHidden="1" w:uiPriority="39" w:unhideWhenUsed="1"/>
-    <w:lsdException w:name="toc 6" w:semiHidden="1" w:uiPriority="39" w:unhideWhenUsed="1"/>
-    <w:lsdException w:name="toc 7" w:semiHidden="1" w:uiPriority="39" w:unhideWhenUsed="1"/>
-    <w:lsdException w:name="toc 8" w:semiHidden="1" w:uiPriority="39" w:unhideWhenUsed="1"/>
-    <w:lsdException w:name="toc 9" w:semiHidden="1" w:uiPriority="39" w:unhideWhenUsed="1"/>
+    <w:lsdException w:name="toc 1" w:uiPriority="39" w:semiHidden="1" w:unhideWhenUsed="1"/>
+    <w:lsdException w:name="toc 2" w:uiPriority="39" w:semiHidden="1" w:unhideWhenUsed="1"/>
+    <w:lsdException w:name="toc 3" w:uiPriority="39" w:semiHidden="1" w:unhideWhenUsed="1"/>
+    <w:lsdException w:name="toc 4" w:uiPriority="39" w:semiHidden="1" w:unhideWhenUsed="1"/>
+    <w:lsdException w:name="toc 5" w:uiPriority="39" w:semiHidden="1" w:unhideWhenUsed="1"/>
+    <w:lsdException w:name="toc 6" w:uiPriority="39" w:semiHidden="1" w:unhideWhenUsed="1"/>
+    <w:lsdException w:name="toc 7" w:uiPriority="39" w:semiHidden="1" w:unhideWhenUsed="1"/>
+    <w:lsdException w:name="toc 8" w:uiPriority="39" w:semiHidden="1" w:unhideWhenUsed="1"/>
+    <w:lsdException w:name="toc 9" w:uiPriority="39" w:semiHidden="1" w:unhideWhenUsed="1"/>
     <w:lsdException w:name="Normal Indent" w:semiHidden="1" w:unhideWhenUsed="1"/>
     <w:lsdException w:name="footnote text" w:semiHidden="1" w:unhideWhenUsed="1"/>
     <w:lsdException w:name="annotation text" w:semiHidden="1" w:unhideWhenUsed="1"/>
     <w:lsdException w:name="header" w:semiHidden="1" w:unhideWhenUsed="1"/>
     <w:lsdException w:name="footer" w:semiHidden="1" w:unhideWhenUsed="1"/>
     <w:lsdException w:name="index heading" w:semiHidden="1" w:unhideWhenUsed="1"/>
-    <w:lsdException w:name="caption" w:semiHidden="1" w:uiPriority="35" w:unhideWhenUsed="1" w:qFormat="1"/>
+    <w:lsdException w:name="caption" w:uiPriority="35" w:semiHidden="1" w:unhideWhenUsed="1" w:qFormat="1"/>
     <w:lsdException w:name="table of figures" w:semiHidden="1" w:unhideWhenUsed="1"/>
     <w:lsdException w:name="envelope address" w:semiHidden="1" w:unhideWhenUsed="1"/>
     <w:lsdException w:name="envelope return" w:semiHidden="1" w:unhideWhenUsed="1"/>
@@ -418,7 +780,7 @@
     <w:lsdException w:name="Title" w:uiPriority="10" w:qFormat="1"/>
     <w:lsdException w:name="Closing" w:semiHidden="1" w:unhideWhenUsed="1"/>
     <w:lsdException w:name="Signature" w:semiHidden="1" w:unhideWhenUsed="1"/>
-    <w:lsdException w:name="Default Paragraph Font" w:semiHidden="1" w:uiPriority="1" w:unhideWhenUsed="1"/>
+    <w:lsdException w:name="Default Paragraph Font" w:uiPriority="1" w:semiHidden="1" w:unhideWhenUsed="1"/>
     <w:lsdException w:name="Body Text" w:semiHidden="1" w:unhideWhenUsed="1"/>
     <w:lsdException w:name="Body Text Indent" w:semiHidden="1" w:unhideWhenUsed="1"/>
     <w:lsdException w:name="List Continue" w:semiHidden="1" w:unhideWhenUsed="1"/>
@@ -618,8 +980,8 @@
     <w:lsdException w:name="Subtle Reference" w:uiPriority="31" w:qFormat="1"/>
     <w:lsdException w:name="Intense Reference" w:uiPriority="32" w:qFormat="1"/>
     <w:lsdException w:name="Book Title" w:uiPriority="33" w:qFormat="1"/>
-    <w:lsdException w:name="Bibliography" w:semiHidden="1" w:uiPriority="37" w:unhideWhenUsed="1"/>
-    <w:lsdException w:name="TOC Heading" w:semiHidden="1" w:uiPriority="39" w:unhideWhenUsed="1" w:qFormat="1"/>
+    <w:lsdException w:name="Bibliography" w:uiPriority="37" w:semiHidden="1" w:unhideWhenUsed="1"/>
+    <w:lsdException w:name="TOC Heading" w:uiPriority="39" w:semiHidden="1" w:unhideWhenUsed="1" w:qFormat="1"/>
     <w:lsdException w:name="Plain Table 1" w:uiPriority="41"/>
     <w:lsdException w:name="Plain Table 2" w:uiPriority="42"/>
     <w:lsdException w:name="Plain Table 3" w:uiPriority="43"/>
@@ -729,15 +1091,109 @@
     <w:lsdException w:name="Hashtag" w:semiHidden="1" w:unhideWhenUsed="1"/>
     <w:lsdException w:name="Unresolved Mention" w:semiHidden="1" w:unhideWhenUsed="1"/>
   </w:latentStyles>
-  <w:style w:type="paragraph" w:default="1" w:styleId="Normal">
+  <w:style w:type="paragraph" w:styleId="Normal" w:default="1">
     <w:name w:val="Normal"/>
     <w:qFormat/>
+    <w:pPr>
+      <w:widowControl/>
+      <w:bidi w:val="0"/>
+      <w:spacing w:lineRule="auto" w:line="259" w:before="0" w:after="160"/>
+      <w:jc w:val="left"/>
+    </w:pPr>
+    <w:rPr>
+      <w:rFonts w:ascii="Calibri" w:hAnsi="Calibri" w:eastAsia="Calibri" w:cs="" w:asciiTheme="minorHAnsi" w:cstheme="minorBidi" w:eastAsiaTheme="minorHAnsi" w:hAnsiTheme="minorHAnsi"/>
+      <w:color w:val="auto"/>
+      <w:kern w:val="0"/>
+      <w:sz w:val="22"/>
+      <w:szCs w:val="22"/>
+      <w:lang w:val="en-US" w:eastAsia="en-US" w:bidi="ar-SA"/>
+    </w:rPr>
   </w:style>
-  <w:style w:type="character" w:default="1" w:styleId="DefaultParagraphFont">
+  <w:style w:type="character" w:styleId="DefaultParagraphFont" w:default="1">
     <w:name w:val="Default Paragraph Font"/>
     <w:uiPriority w:val="1"/>
     <w:semiHidden/>
     <w:unhideWhenUsed/>
+    <w:qFormat/>
+    <w:rPr/>
+  </w:style>
+  <w:style w:type="paragraph" w:styleId="Heading">
+    <w:name w:val="Heading"/>
+    <w:basedOn w:val="Normal"/>
+    <w:next w:val="TextBody"/>
+    <w:qFormat/>
+    <w:pPr>
+      <w:keepNext w:val="true"/>
+      <w:spacing w:before="240" w:after="120"/>
+    </w:pPr>
+    <w:rPr>
+      <w:rFonts w:ascii="Liberation Sans" w:hAnsi="Liberation Sans" w:eastAsia="Noto Sans CJK SC Regular" w:cs="Lohit Devanagari"/>
+      <w:sz w:val="28"/>
+      <w:szCs w:val="28"/>
+    </w:rPr>
+  </w:style>
+  <w:style w:type="paragraph" w:styleId="TextBody">
+    <w:name w:val="Body Text"/>
+    <w:basedOn w:val="Normal"/>
+    <w:pPr>
+      <w:spacing w:lineRule="auto" w:line="288" w:before="0" w:after="140"/>
+    </w:pPr>
+    <w:rPr/>
+  </w:style>
+  <w:style w:type="paragraph" w:styleId="List">
+    <w:name w:val="List"/>
+    <w:basedOn w:val="TextBody"/>
+    <w:pPr/>
+    <w:rPr>
+      <w:rFonts w:cs="Lohit Devanagari"/>
+    </w:rPr>
+  </w:style>
+  <w:style w:type="paragraph" w:styleId="Caption">
+    <w:name w:val="Caption"/>
+    <w:basedOn w:val="Normal"/>
+    <w:qFormat/>
+    <w:pPr>
+      <w:suppressLineNumbers/>
+      <w:spacing w:before="120" w:after="120"/>
+    </w:pPr>
+    <w:rPr>
+      <w:rFonts w:cs="Lohit Devanagari"/>
+      <w:i/>
+      <w:iCs/>
+      <w:sz w:val="24"/>
+      <w:szCs w:val="24"/>
+    </w:rPr>
+  </w:style>
+  <w:style w:type="paragraph" w:styleId="Index">
+    <w:name w:val="Index"/>
+    <w:basedOn w:val="Normal"/>
+    <w:qFormat/>
+    <w:pPr>
+      <w:suppressLineNumbers/>
+    </w:pPr>
+    <w:rPr>
+      <w:rFonts w:cs="Lohit Devanagari"/>
+    </w:rPr>
+  </w:style>
+  <w:style w:type="paragraph" w:styleId="ListParagraph">
+    <w:name w:val="List Paragraph"/>
+    <w:basedOn w:val="Normal"/>
+    <w:uiPriority w:val="34"/>
+    <w:qFormat/>
+    <w:rsid w:val="00bc24b2"/>
+    <w:pPr>
+      <w:spacing w:before="0" w:after="160"/>
+      <w:ind w:left="720" w:hanging="0"/>
+      <w:contextualSpacing/>
+    </w:pPr>
+    <w:rPr/>
+  </w:style>
+  <w:style w:type="numbering" w:styleId="NoList" w:default="1">
+    <w:name w:val="No List"/>
+    <w:uiPriority w:val="99"/>
+    <w:semiHidden/>
+    <w:unhideWhenUsed/>
+    <w:qFormat/>
   </w:style>
   <w:style w:type="table" w:default="1" w:styleId="TableNormal">
     <w:name w:val="Normal Table"/>
@@ -753,23 +1209,6 @@
         <w:right w:w="108" w:type="dxa"/>
       </w:tblCellMar>
     </w:tblPr>
-  </w:style>
-  <w:style w:type="numbering" w:default="1" w:styleId="NoList">
-    <w:name w:val="No List"/>
-    <w:uiPriority w:val="99"/>
-    <w:semiHidden/>
-    <w:unhideWhenUsed/>
-  </w:style>
-  <w:style w:type="paragraph" w:styleId="ListParagraph">
-    <w:name w:val="List Paragraph"/>
-    <w:basedOn w:val="Normal"/>
-    <w:uiPriority w:val="34"/>
-    <w:qFormat/>
-    <w:rsid w:val="00BC24B2"/>
-    <w:pPr>
-      <w:ind w:left="720"/>
-      <w:contextualSpacing/>
-    </w:pPr>
   </w:style>
 </w:styles>
 </file>

</xml_diff>